<commit_message>
prevent random exits under debugging and start work on importing scene manager from CrossMotion
</commit_message>
<xml_diff>
--- a/Lightning2/Content/Documentation/API.docx
+++ b/Lightning2/Content/Documentation/API.docx
@@ -85,6 +85,20 @@
       <w:r>
         <w:rPr>
           <w:rFonts w:ascii="Arial" w:hAnsi="Arial" w:cs="Arial"/>
+        </w:rPr>
+        <w:br/>
+        <w:t>1.3. Namespaces</w:t>
+      </w:r>
+      <w:r>
+        <w:rPr>
+          <w:rFonts w:ascii="Arial" w:hAnsi="Arial" w:cs="Arial"/>
+        </w:rPr>
+        <w:br/>
+        <w:t>1.4. Standard .NET types used</w:t>
+      </w:r>
+      <w:r>
+        <w:rPr>
+          <w:rFonts w:ascii="Arial" w:hAnsi="Arial" w:cs="Arial"/>
           <w:b/>
           <w:bCs/>
         </w:rPr>
@@ -109,29 +123,88 @@
           <w:szCs w:val="26"/>
         </w:rPr>
         <w:br/>
-        <w:t>3. Scenes</w:t>
-      </w:r>
-      <w:r>
-        <w:rPr>
-          <w:rFonts w:ascii="Arial" w:hAnsi="Arial" w:cs="Arial"/>
-          <w:b/>
-          <w:bCs/>
-          <w:sz w:val="26"/>
-          <w:szCs w:val="26"/>
-        </w:rPr>
-        <w:br/>
-        <w:t>4. Settings (Global &amp; Local)</w:t>
-      </w:r>
-      <w:r>
-        <w:rPr>
-          <w:rFonts w:ascii="Arial" w:hAnsi="Arial" w:cs="Arial"/>
-          <w:b/>
-          <w:bCs/>
-          <w:sz w:val="26"/>
-          <w:szCs w:val="26"/>
-        </w:rPr>
-        <w:br/>
-        <w:t>5. Cameras</w:t>
+        <w:t>3. Modules</w:t>
+      </w:r>
+      <w:r>
+        <w:rPr>
+          <w:rFonts w:ascii="Arial" w:hAnsi="Arial" w:cs="Arial"/>
+          <w:b/>
+          <w:bCs/>
+          <w:sz w:val="26"/>
+          <w:szCs w:val="26"/>
+        </w:rPr>
+        <w:br/>
+        <w:t>4</w:t>
+      </w:r>
+      <w:r>
+        <w:rPr>
+          <w:rFonts w:ascii="Arial" w:hAnsi="Arial" w:cs="Arial"/>
+          <w:b/>
+          <w:bCs/>
+          <w:sz w:val="26"/>
+          <w:szCs w:val="26"/>
+        </w:rPr>
+        <w:t>. Scenes</w:t>
+      </w:r>
+      <w:r>
+        <w:rPr>
+          <w:rFonts w:ascii="Arial" w:hAnsi="Arial" w:cs="Arial"/>
+          <w:b/>
+          <w:bCs/>
+          <w:sz w:val="26"/>
+          <w:szCs w:val="26"/>
+        </w:rPr>
+        <w:br/>
+      </w:r>
+      <w:r>
+        <w:rPr>
+          <w:rFonts w:ascii="Arial" w:hAnsi="Arial" w:cs="Arial"/>
+          <w:b/>
+          <w:bCs/>
+          <w:sz w:val="26"/>
+          <w:szCs w:val="26"/>
+        </w:rPr>
+        <w:t>5</w:t>
+      </w:r>
+      <w:r>
+        <w:rPr>
+          <w:rFonts w:ascii="Arial" w:hAnsi="Arial" w:cs="Arial"/>
+          <w:b/>
+          <w:bCs/>
+          <w:sz w:val="26"/>
+          <w:szCs w:val="26"/>
+        </w:rPr>
+        <w:t>. Settings (Global &amp; Local)</w:t>
+      </w:r>
+      <w:r>
+        <w:rPr>
+          <w:rFonts w:ascii="Arial" w:hAnsi="Arial" w:cs="Arial"/>
+          <w:b/>
+          <w:bCs/>
+          <w:sz w:val="26"/>
+          <w:szCs w:val="26"/>
+        </w:rPr>
+        <w:br/>
+      </w:r>
+      <w:r>
+        <w:rPr>
+          <w:rFonts w:ascii="Arial" w:hAnsi="Arial" w:cs="Arial"/>
+          <w:b/>
+          <w:bCs/>
+          <w:sz w:val="26"/>
+          <w:szCs w:val="26"/>
+        </w:rPr>
+        <w:t>6</w:t>
+      </w:r>
+      <w:r>
+        <w:rPr>
+          <w:rFonts w:ascii="Arial" w:hAnsi="Arial" w:cs="Arial"/>
+          <w:b/>
+          <w:bCs/>
+          <w:sz w:val="26"/>
+          <w:szCs w:val="26"/>
+        </w:rPr>
+        <w:t>. Cameras</w:t>
       </w:r>
       <w:r>
         <w:rPr>
@@ -161,6 +234,36 @@
           <w:sz w:val="26"/>
           <w:szCs w:val="26"/>
         </w:rPr>
+        <w:t>. Input</w:t>
+      </w:r>
+      <w:r>
+        <w:rPr>
+          <w:rFonts w:ascii="Arial" w:hAnsi="Arial" w:cs="Arial"/>
+          <w:b/>
+          <w:bCs/>
+          <w:sz w:val="26"/>
+          <w:szCs w:val="26"/>
+        </w:rPr>
+        <w:br/>
+      </w:r>
+      <w:r>
+        <w:rPr>
+          <w:rFonts w:ascii="Arial" w:hAnsi="Arial" w:cs="Arial"/>
+          <w:b/>
+          <w:bCs/>
+          <w:sz w:val="26"/>
+          <w:szCs w:val="26"/>
+        </w:rPr>
+        <w:t>8</w:t>
+      </w:r>
+      <w:r>
+        <w:rPr>
+          <w:rFonts w:ascii="Arial" w:hAnsi="Arial" w:cs="Arial"/>
+          <w:b/>
+          <w:bCs/>
+          <w:sz w:val="26"/>
+          <w:szCs w:val="26"/>
+        </w:rPr>
         <w:t>. Textur</w:t>
       </w:r>
       <w:r>
@@ -191,165 +294,337 @@
           <w:sz w:val="26"/>
           <w:szCs w:val="26"/>
         </w:rPr>
+        <w:t>9</w:t>
+      </w:r>
+      <w:r>
+        <w:rPr>
+          <w:rFonts w:ascii="Arial" w:hAnsi="Arial" w:cs="Arial"/>
+          <w:b/>
+          <w:bCs/>
+          <w:sz w:val="26"/>
+          <w:szCs w:val="26"/>
+        </w:rPr>
+        <w:t xml:space="preserve">. </w:t>
+      </w:r>
+      <w:r>
+        <w:rPr>
+          <w:rFonts w:ascii="Arial" w:hAnsi="Arial" w:cs="Arial"/>
+          <w:b/>
+          <w:bCs/>
+          <w:sz w:val="26"/>
+          <w:szCs w:val="26"/>
+        </w:rPr>
+        <w:t>Animation</w:t>
+      </w:r>
+      <w:r>
+        <w:rPr>
+          <w:rFonts w:ascii="Arial" w:hAnsi="Arial" w:cs="Arial"/>
+          <w:b/>
+          <w:bCs/>
+          <w:sz w:val="26"/>
+          <w:szCs w:val="26"/>
+        </w:rPr>
+        <w:br/>
+      </w:r>
+      <w:r>
+        <w:rPr>
+          <w:rFonts w:ascii="Arial" w:hAnsi="Arial" w:cs="Arial"/>
+          <w:b/>
+          <w:bCs/>
+          <w:sz w:val="26"/>
+          <w:szCs w:val="26"/>
+        </w:rPr>
+        <w:t>10</w:t>
+      </w:r>
+      <w:r>
+        <w:rPr>
+          <w:rFonts w:ascii="Arial" w:hAnsi="Arial" w:cs="Arial"/>
+          <w:b/>
+          <w:bCs/>
+          <w:sz w:val="26"/>
+          <w:szCs w:val="26"/>
+        </w:rPr>
+        <w:t>. Lighting</w:t>
+      </w:r>
+      <w:r>
+        <w:rPr>
+          <w:rFonts w:ascii="Arial" w:hAnsi="Arial" w:cs="Arial"/>
+          <w:b/>
+          <w:bCs/>
+          <w:sz w:val="26"/>
+          <w:szCs w:val="26"/>
+        </w:rPr>
+        <w:br/>
+        <w:t>1</w:t>
+      </w:r>
+      <w:r>
+        <w:rPr>
+          <w:rFonts w:ascii="Arial" w:hAnsi="Arial" w:cs="Arial"/>
+          <w:b/>
+          <w:bCs/>
+          <w:sz w:val="26"/>
+          <w:szCs w:val="26"/>
+        </w:rPr>
+        <w:t>1</w:t>
+      </w:r>
+      <w:r>
+        <w:rPr>
+          <w:rFonts w:ascii="Arial" w:hAnsi="Arial" w:cs="Arial"/>
+          <w:b/>
+          <w:bCs/>
+          <w:sz w:val="26"/>
+          <w:szCs w:val="26"/>
+        </w:rPr>
+        <w:t>. Particle Effects</w:t>
+      </w:r>
+      <w:r>
+        <w:rPr>
+          <w:rFonts w:ascii="Arial" w:hAnsi="Arial" w:cs="Arial"/>
+          <w:b/>
+          <w:bCs/>
+          <w:sz w:val="26"/>
+          <w:szCs w:val="26"/>
+        </w:rPr>
+        <w:br/>
+        <w:t>1</w:t>
+      </w:r>
+      <w:r>
+        <w:rPr>
+          <w:rFonts w:ascii="Arial" w:hAnsi="Arial" w:cs="Arial"/>
+          <w:b/>
+          <w:bCs/>
+          <w:sz w:val="26"/>
+          <w:szCs w:val="26"/>
+        </w:rPr>
+        <w:t>2</w:t>
+      </w:r>
+      <w:r>
+        <w:rPr>
+          <w:rFonts w:ascii="Arial" w:hAnsi="Arial" w:cs="Arial"/>
+          <w:b/>
+          <w:bCs/>
+          <w:sz w:val="26"/>
+          <w:szCs w:val="26"/>
+        </w:rPr>
+        <w:t>. UI</w:t>
+      </w:r>
+      <w:r>
+        <w:rPr>
+          <w:rFonts w:ascii="Arial" w:hAnsi="Arial" w:cs="Arial"/>
+          <w:b/>
+          <w:bCs/>
+          <w:sz w:val="26"/>
+          <w:szCs w:val="26"/>
+        </w:rPr>
+        <w:br/>
+        <w:t>1</w:t>
+      </w:r>
+      <w:r>
+        <w:rPr>
+          <w:rFonts w:ascii="Arial" w:hAnsi="Arial" w:cs="Arial"/>
+          <w:b/>
+          <w:bCs/>
+          <w:sz w:val="26"/>
+          <w:szCs w:val="26"/>
+        </w:rPr>
+        <w:t>3</w:t>
+      </w:r>
+      <w:r>
+        <w:rPr>
+          <w:rFonts w:ascii="Arial" w:hAnsi="Arial" w:cs="Arial"/>
+          <w:b/>
+          <w:bCs/>
+          <w:sz w:val="26"/>
+          <w:szCs w:val="26"/>
+        </w:rPr>
+        <w:t>. Text Rendering &amp; Font Management</w:t>
+      </w:r>
+      <w:r>
+        <w:rPr>
+          <w:rFonts w:ascii="Arial" w:hAnsi="Arial" w:cs="Arial"/>
+          <w:b/>
+          <w:bCs/>
+          <w:sz w:val="26"/>
+          <w:szCs w:val="26"/>
+        </w:rPr>
+        <w:br/>
+        <w:t>1</w:t>
+      </w:r>
+      <w:r>
+        <w:rPr>
+          <w:rFonts w:ascii="Arial" w:hAnsi="Arial" w:cs="Arial"/>
+          <w:b/>
+          <w:bCs/>
+          <w:sz w:val="26"/>
+          <w:szCs w:val="26"/>
+        </w:rPr>
+        <w:t>4</w:t>
+      </w:r>
+      <w:r>
+        <w:rPr>
+          <w:rFonts w:ascii="Arial" w:hAnsi="Arial" w:cs="Arial"/>
+          <w:b/>
+          <w:bCs/>
+          <w:sz w:val="26"/>
+          <w:szCs w:val="26"/>
+        </w:rPr>
+        <w:t>. Localisation</w:t>
+      </w:r>
+      <w:r>
+        <w:rPr>
+          <w:rFonts w:ascii="Arial" w:hAnsi="Arial" w:cs="Arial"/>
+          <w:b/>
+          <w:bCs/>
+          <w:sz w:val="26"/>
+          <w:szCs w:val="26"/>
+        </w:rPr>
+        <w:br/>
+        <w:t>1</w:t>
+      </w:r>
+      <w:r>
+        <w:rPr>
+          <w:rFonts w:ascii="Arial" w:hAnsi="Arial" w:cs="Arial"/>
+          <w:b/>
+          <w:bCs/>
+          <w:sz w:val="26"/>
+          <w:szCs w:val="26"/>
+        </w:rPr>
+        <w:t>5</w:t>
+      </w:r>
+      <w:r>
+        <w:rPr>
+          <w:rFonts w:ascii="Arial" w:hAnsi="Arial" w:cs="Arial"/>
+          <w:b/>
+          <w:bCs/>
+          <w:sz w:val="26"/>
+          <w:szCs w:val="26"/>
+        </w:rPr>
+        <w:t>. Audio</w:t>
+      </w:r>
+      <w:r>
+        <w:rPr>
+          <w:rFonts w:ascii="Arial" w:hAnsi="Arial" w:cs="Arial"/>
+          <w:b/>
+          <w:bCs/>
+          <w:sz w:val="26"/>
+          <w:szCs w:val="26"/>
+        </w:rPr>
+        <w:br/>
+        <w:t>1</w:t>
+      </w:r>
+      <w:r>
+        <w:rPr>
+          <w:rFonts w:ascii="Arial" w:hAnsi="Arial" w:cs="Arial"/>
+          <w:b/>
+          <w:bCs/>
+          <w:sz w:val="26"/>
+          <w:szCs w:val="26"/>
+        </w:rPr>
+        <w:t>6</w:t>
+      </w:r>
+      <w:r>
+        <w:rPr>
+          <w:rFonts w:ascii="Arial" w:hAnsi="Arial" w:cs="Arial"/>
+          <w:b/>
+          <w:bCs/>
+          <w:sz w:val="26"/>
+          <w:szCs w:val="26"/>
+        </w:rPr>
+        <w:t xml:space="preserve">. </w:t>
+      </w:r>
+      <w:r>
+        <w:rPr>
+          <w:rFonts w:ascii="Arial" w:hAnsi="Arial" w:cs="Arial"/>
+          <w:b/>
+          <w:bCs/>
+          <w:sz w:val="26"/>
+          <w:szCs w:val="26"/>
+        </w:rPr>
+        <w:t>System Information &amp; Feature Detection</w:t>
+      </w:r>
+      <w:r>
+        <w:rPr>
+          <w:rFonts w:ascii="Arial" w:hAnsi="Arial" w:cs="Arial"/>
+          <w:b/>
+          <w:bCs/>
+          <w:sz w:val="26"/>
+          <w:szCs w:val="26"/>
+        </w:rPr>
+        <w:br/>
+      </w:r>
+      <w:r>
+        <w:rPr>
+          <w:rFonts w:ascii="Arial" w:hAnsi="Arial" w:cs="Arial"/>
+          <w:b/>
+          <w:bCs/>
+          <w:sz w:val="26"/>
+          <w:szCs w:val="26"/>
+        </w:rPr>
+        <w:t>1</w:t>
+      </w:r>
+      <w:r>
+        <w:rPr>
+          <w:rFonts w:ascii="Arial" w:hAnsi="Arial" w:cs="Arial"/>
+          <w:b/>
+          <w:bCs/>
+          <w:sz w:val="26"/>
+          <w:szCs w:val="26"/>
+        </w:rPr>
+        <w:t>7</w:t>
+      </w:r>
+      <w:r>
+        <w:rPr>
+          <w:rFonts w:ascii="Arial" w:hAnsi="Arial" w:cs="Arial"/>
+          <w:b/>
+          <w:bCs/>
+          <w:sz w:val="26"/>
+          <w:szCs w:val="26"/>
+        </w:rPr>
+        <w:t>. Advanced Usage (How to Interface with SDL)</w:t>
+      </w:r>
+      <w:r>
+        <w:rPr>
+          <w:rFonts w:ascii="Arial" w:hAnsi="Arial" w:cs="Arial"/>
+          <w:b/>
+          <w:bCs/>
+          <w:sz w:val="26"/>
+          <w:szCs w:val="26"/>
+        </w:rPr>
+        <w:br/>
+      </w:r>
+      <w:r>
+        <w:rPr>
+          <w:rFonts w:ascii="Arial" w:hAnsi="Arial" w:cs="Arial"/>
+        </w:rPr>
+        <w:t>16.1. Interfacing with SDL</w:t>
+      </w:r>
+      <w:r>
+        <w:rPr>
+          <w:rFonts w:ascii="Arial" w:hAnsi="Arial" w:cs="Arial"/>
+        </w:rPr>
+        <w:br/>
+        <w:t>16.2. Lightning + NativeAOT</w:t>
+      </w:r>
+      <w:r>
+        <w:rPr>
+          <w:rFonts w:ascii="Arial" w:hAnsi="Arial" w:cs="Arial"/>
+          <w:b/>
+          <w:bCs/>
+          <w:sz w:val="26"/>
+          <w:szCs w:val="26"/>
+        </w:rPr>
+        <w:br/>
+        <w:t>1</w:t>
+      </w:r>
+      <w:r>
+        <w:rPr>
+          <w:rFonts w:ascii="Arial" w:hAnsi="Arial" w:cs="Arial"/>
+          <w:b/>
+          <w:bCs/>
+          <w:sz w:val="26"/>
+          <w:szCs w:val="26"/>
+        </w:rPr>
         <w:t>8</w:t>
-      </w:r>
-      <w:r>
-        <w:rPr>
-          <w:rFonts w:ascii="Arial" w:hAnsi="Arial" w:cs="Arial"/>
-          <w:b/>
-          <w:bCs/>
-          <w:sz w:val="26"/>
-          <w:szCs w:val="26"/>
-        </w:rPr>
-        <w:t xml:space="preserve">. </w:t>
-      </w:r>
-      <w:r>
-        <w:rPr>
-          <w:rFonts w:ascii="Arial" w:hAnsi="Arial" w:cs="Arial"/>
-          <w:b/>
-          <w:bCs/>
-          <w:sz w:val="26"/>
-          <w:szCs w:val="26"/>
-        </w:rPr>
-        <w:t>Animation</w:t>
-      </w:r>
-      <w:r>
-        <w:rPr>
-          <w:rFonts w:ascii="Arial" w:hAnsi="Arial" w:cs="Arial"/>
-          <w:b/>
-          <w:bCs/>
-          <w:sz w:val="26"/>
-          <w:szCs w:val="26"/>
-        </w:rPr>
-        <w:br/>
-        <w:t>9. Lighting</w:t>
-      </w:r>
-      <w:r>
-        <w:rPr>
-          <w:rFonts w:ascii="Arial" w:hAnsi="Arial" w:cs="Arial"/>
-          <w:b/>
-          <w:bCs/>
-          <w:sz w:val="26"/>
-          <w:szCs w:val="26"/>
-        </w:rPr>
-        <w:br/>
-        <w:t>10. Particle Effects</w:t>
-      </w:r>
-      <w:r>
-        <w:rPr>
-          <w:rFonts w:ascii="Arial" w:hAnsi="Arial" w:cs="Arial"/>
-          <w:b/>
-          <w:bCs/>
-          <w:sz w:val="26"/>
-          <w:szCs w:val="26"/>
-        </w:rPr>
-        <w:br/>
-        <w:t>11. UI</w:t>
-      </w:r>
-      <w:r>
-        <w:rPr>
-          <w:rFonts w:ascii="Arial" w:hAnsi="Arial" w:cs="Arial"/>
-          <w:b/>
-          <w:bCs/>
-          <w:sz w:val="26"/>
-          <w:szCs w:val="26"/>
-        </w:rPr>
-        <w:br/>
-        <w:t>12. Text Rendering &amp; Font Management</w:t>
-      </w:r>
-      <w:r>
-        <w:rPr>
-          <w:rFonts w:ascii="Arial" w:hAnsi="Arial" w:cs="Arial"/>
-          <w:b/>
-          <w:bCs/>
-          <w:sz w:val="26"/>
-          <w:szCs w:val="26"/>
-        </w:rPr>
-        <w:br/>
-        <w:t>13. Localisation</w:t>
-      </w:r>
-      <w:r>
-        <w:rPr>
-          <w:rFonts w:ascii="Arial" w:hAnsi="Arial" w:cs="Arial"/>
-          <w:b/>
-          <w:bCs/>
-          <w:sz w:val="26"/>
-          <w:szCs w:val="26"/>
-        </w:rPr>
-        <w:br/>
-        <w:t>14. Audio</w:t>
-      </w:r>
-      <w:r>
-        <w:rPr>
-          <w:rFonts w:ascii="Arial" w:hAnsi="Arial" w:cs="Arial"/>
-          <w:b/>
-          <w:bCs/>
-          <w:sz w:val="26"/>
-          <w:szCs w:val="26"/>
-        </w:rPr>
-        <w:br/>
-        <w:t>15. Input</w:t>
-      </w:r>
-      <w:r>
-        <w:rPr>
-          <w:rFonts w:ascii="Arial" w:hAnsi="Arial" w:cs="Arial"/>
-          <w:b/>
-          <w:bCs/>
-          <w:sz w:val="26"/>
-          <w:szCs w:val="26"/>
-        </w:rPr>
-        <w:br/>
-      </w:r>
-      <w:r>
-        <w:rPr>
-          <w:rFonts w:ascii="Arial" w:hAnsi="Arial" w:cs="Arial"/>
-          <w:b/>
-          <w:bCs/>
-          <w:sz w:val="26"/>
-          <w:szCs w:val="26"/>
-        </w:rPr>
-        <w:t>1</w:t>
-      </w:r>
-      <w:r>
-        <w:rPr>
-          <w:rFonts w:ascii="Arial" w:hAnsi="Arial" w:cs="Arial"/>
-          <w:b/>
-          <w:bCs/>
-          <w:sz w:val="26"/>
-          <w:szCs w:val="26"/>
-        </w:rPr>
-        <w:t>6</w:t>
-      </w:r>
-      <w:r>
-        <w:rPr>
-          <w:rFonts w:ascii="Arial" w:hAnsi="Arial" w:cs="Arial"/>
-          <w:b/>
-          <w:bCs/>
-          <w:sz w:val="26"/>
-          <w:szCs w:val="26"/>
-        </w:rPr>
-        <w:t>. Advanced Usage (How to Interface with SDL)</w:t>
-      </w:r>
-      <w:r>
-        <w:rPr>
-          <w:rFonts w:ascii="Arial" w:hAnsi="Arial" w:cs="Arial"/>
-          <w:b/>
-          <w:bCs/>
-          <w:sz w:val="26"/>
-          <w:szCs w:val="26"/>
-        </w:rPr>
-        <w:br/>
-        <w:t>1</w:t>
-      </w:r>
-      <w:r>
-        <w:rPr>
-          <w:rFonts w:ascii="Arial" w:hAnsi="Arial" w:cs="Arial"/>
-          <w:b/>
-          <w:bCs/>
-          <w:sz w:val="26"/>
-          <w:szCs w:val="26"/>
-        </w:rPr>
-        <w:t>7</w:t>
       </w:r>
       <w:r>
         <w:rPr>

</xml_diff>

<commit_message>
add utility key methods
</commit_message>
<xml_diff>
--- a/Lightning2/Content/Documentation/API.docx
+++ b/Lightning2/Content/Documentation/API.docx
@@ -1170,6 +1170,19 @@
       <w:r>
         <w:rPr>
           <w:rFonts w:ascii="Arial" w:hAnsi="Arial" w:cs="Arial"/>
+        </w:rPr>
+        <w:t>Package File Options</w:t>
+      </w:r>
+      <w:r>
+        <w:rPr>
+          <w:rFonts w:ascii="Arial" w:hAnsi="Arial" w:cs="Arial"/>
+        </w:rPr>
+        <w:br/>
+        <w:t>17.4. How to Run Your Game Packaged</w:t>
+      </w:r>
+      <w:r>
+        <w:rPr>
+          <w:rFonts w:ascii="Arial" w:hAnsi="Arial" w:cs="Arial"/>
           <w:b/>
           <w:bCs/>
           <w:sz w:val="26"/>
@@ -1282,14 +1295,19 @@
         <w:rPr>
           <w:rFonts w:ascii="Arial" w:hAnsi="Arial" w:cs="Arial"/>
         </w:rPr>
-        <w:t>16.1. Interfacing with SDL</w:t>
-      </w:r>
-      <w:r>
-        <w:rPr>
-          <w:rFonts w:ascii="Arial" w:hAnsi="Arial" w:cs="Arial"/>
-        </w:rPr>
-        <w:br/>
-        <w:t>16.2. Lightning + NativeAOT</w:t>
+        <w:t>1</w:t>
+      </w:r>
+      <w:r>
+        <w:rPr>
+          <w:rFonts w:ascii="Arial" w:hAnsi="Arial" w:cs="Arial"/>
+        </w:rPr>
+        <w:t>9.</w:t>
+      </w:r>
+      <w:r>
+        <w:rPr>
+          <w:rFonts w:ascii="Arial" w:hAnsi="Arial" w:cs="Arial"/>
+        </w:rPr>
+        <w:t>1. Interfacing with SDL</w:t>
       </w:r>
       <w:r>
         <w:rPr>
@@ -1302,7 +1320,38 @@
           <w:rFonts w:ascii="Arial" w:hAnsi="Arial" w:cs="Arial"/>
         </w:rPr>
         <w:lastRenderedPageBreak/>
-        <w:t>16.3. Extending the Engine</w:t>
+        <w:t>1</w:t>
+      </w:r>
+      <w:r>
+        <w:rPr>
+          <w:rFonts w:ascii="Arial" w:hAnsi="Arial" w:cs="Arial"/>
+        </w:rPr>
+        <w:t>9</w:t>
+      </w:r>
+      <w:r>
+        <w:rPr>
+          <w:rFonts w:ascii="Arial" w:hAnsi="Arial" w:cs="Arial"/>
+        </w:rPr>
+        <w:t>.2. Lightning + NativeAOT</w:t>
+      </w:r>
+      <w:r>
+        <w:rPr>
+          <w:rFonts w:ascii="Arial" w:hAnsi="Arial" w:cs="Arial"/>
+        </w:rPr>
+        <w:br/>
+        <w:t>1</w:t>
+      </w:r>
+      <w:r>
+        <w:rPr>
+          <w:rFonts w:ascii="Arial" w:hAnsi="Arial" w:cs="Arial"/>
+        </w:rPr>
+        <w:t>9</w:t>
+      </w:r>
+      <w:r>
+        <w:rPr>
+          <w:rFonts w:ascii="Arial" w:hAnsi="Arial" w:cs="Arial"/>
+        </w:rPr>
+        <w:t>.3. Extending the Engine</w:t>
       </w:r>
       <w:r>
         <w:rPr>

</xml_diff>

<commit_message>
allow render flags to be specified and init scene manager with actual settings
</commit_message>
<xml_diff>
--- a/Lightning2/Content/Documentation/API.docx
+++ b/Lightning2/Content/Documentation/API.docx
@@ -23,6 +23,7 @@
     </w:p>
     <w:p>
       <w:pPr>
+        <w:spacing w:line="240" w:lineRule="auto"/>
         <w:rPr>
           <w:rFonts w:ascii="Arial" w:hAnsi="Arial" w:cs="Arial"/>
         </w:rPr>
@@ -526,24 +527,7 @@
           <w:rFonts w:ascii="Arial" w:hAnsi="Arial" w:cs="Arial"/>
         </w:rPr>
         <w:br/>
-      </w:r>
-      <w:r>
-        <w:rPr>
-          <w:rFonts w:ascii="Arial" w:hAnsi="Arial" w:cs="Arial"/>
-        </w:rPr>
-        <w:t>8.</w:t>
-      </w:r>
-      <w:r>
-        <w:rPr>
-          <w:rFonts w:ascii="Arial" w:hAnsi="Arial" w:cs="Arial"/>
-        </w:rPr>
-        <w:t>3</w:t>
-      </w:r>
-      <w:r>
-        <w:rPr>
-          <w:rFonts w:ascii="Arial" w:hAnsi="Arial" w:cs="Arial"/>
-        </w:rPr>
-        <w:t>. Texture API</w:t>
+        <w:t>8.3. Texture API</w:t>
       </w:r>
       <w:r>
         <w:rPr>
@@ -666,7 +650,6 @@
         <w:rPr>
           <w:rFonts w:ascii="Arial" w:hAnsi="Arial" w:cs="Arial"/>
         </w:rPr>
-        <w:lastRenderedPageBreak/>
         <w:t>10.1. Drawing Lights</w:t>
       </w:r>
       <w:r>
@@ -692,628 +675,14 @@
           <w:szCs w:val="26"/>
         </w:rPr>
         <w:br/>
-        <w:t>1</w:t>
-      </w:r>
-      <w:r>
-        <w:rPr>
-          <w:rFonts w:ascii="Arial" w:hAnsi="Arial" w:cs="Arial"/>
-          <w:b/>
-          <w:bCs/>
-          <w:sz w:val="26"/>
-          <w:szCs w:val="26"/>
-        </w:rPr>
-        <w:t>1</w:t>
-      </w:r>
-      <w:r>
-        <w:rPr>
-          <w:rFonts w:ascii="Arial" w:hAnsi="Arial" w:cs="Arial"/>
-          <w:b/>
-          <w:bCs/>
-          <w:sz w:val="26"/>
-          <w:szCs w:val="26"/>
-        </w:rPr>
-        <w:t>. Particle Effects</w:t>
-      </w:r>
-      <w:r>
-        <w:rPr>
-          <w:rFonts w:ascii="Arial" w:hAnsi="Arial" w:cs="Arial"/>
-          <w:b/>
-          <w:bCs/>
-          <w:sz w:val="26"/>
-          <w:szCs w:val="26"/>
-        </w:rPr>
-        <w:br/>
-      </w:r>
-      <w:r>
-        <w:rPr>
-          <w:rFonts w:ascii="Arial" w:hAnsi="Arial" w:cs="Arial"/>
-        </w:rPr>
-        <w:t>11.1. Creating &amp; Loading Particle Effects</w:t>
-      </w:r>
-      <w:r>
-        <w:rPr>
-          <w:rFonts w:ascii="Arial" w:hAnsi="Arial" w:cs="Arial"/>
-        </w:rPr>
-        <w:br/>
-        <w:t>11.2. Playing Particle Effects</w:t>
-      </w:r>
-      <w:r>
-        <w:rPr>
-          <w:rFonts w:ascii="Arial" w:hAnsi="Arial" w:cs="Arial"/>
-        </w:rPr>
-        <w:br/>
-        <w:t>11.3. Particle Effect Modes</w:t>
-      </w:r>
-      <w:r>
-        <w:rPr>
-          <w:rFonts w:ascii="Arial" w:hAnsi="Arial" w:cs="Arial"/>
-        </w:rPr>
-        <w:br/>
-        <w:t>11.4. Particle Effect Parameters</w:t>
-      </w:r>
-      <w:r>
-        <w:rPr>
-          <w:rFonts w:ascii="Arial" w:hAnsi="Arial" w:cs="Arial"/>
-          <w:b/>
-          <w:bCs/>
-          <w:sz w:val="26"/>
-          <w:szCs w:val="26"/>
-        </w:rPr>
-        <w:br/>
-        <w:t>1</w:t>
-      </w:r>
-      <w:r>
-        <w:rPr>
-          <w:rFonts w:ascii="Arial" w:hAnsi="Arial" w:cs="Arial"/>
-          <w:b/>
-          <w:bCs/>
-          <w:sz w:val="26"/>
-          <w:szCs w:val="26"/>
-        </w:rPr>
-        <w:t>2</w:t>
-      </w:r>
-      <w:r>
-        <w:rPr>
-          <w:rFonts w:ascii="Arial" w:hAnsi="Arial" w:cs="Arial"/>
-          <w:b/>
-          <w:bCs/>
-          <w:sz w:val="26"/>
-          <w:szCs w:val="26"/>
-        </w:rPr>
-        <w:t>. UI</w:t>
-      </w:r>
-      <w:r>
-        <w:rPr>
-          <w:rFonts w:ascii="Arial" w:hAnsi="Arial" w:cs="Arial"/>
-          <w:b/>
-          <w:bCs/>
-          <w:sz w:val="26"/>
-          <w:szCs w:val="26"/>
-        </w:rPr>
-        <w:br/>
-      </w:r>
-      <w:r>
-        <w:rPr>
-          <w:rFonts w:ascii="Arial" w:hAnsi="Arial" w:cs="Arial"/>
-        </w:rPr>
-        <w:t>12.1. UI System</w:t>
-      </w:r>
-      <w:r>
-        <w:rPr>
-          <w:rFonts w:ascii="Arial" w:hAnsi="Arial" w:cs="Arial"/>
-        </w:rPr>
-        <w:br/>
-        <w:t>12.2. UI Events</w:t>
-      </w:r>
-      <w:r>
-        <w:rPr>
-          <w:rFonts w:ascii="Arial" w:hAnsi="Arial" w:cs="Arial"/>
-        </w:rPr>
-        <w:br/>
-        <w:t>12.3. UI Gadgets</w:t>
-      </w:r>
-      <w:r>
-        <w:rPr>
-          <w:rFonts w:ascii="Arial" w:hAnsi="Arial" w:cs="Arial"/>
-        </w:rPr>
-        <w:br/>
-        <w:t>12.3.1. Buttons</w:t>
-      </w:r>
-      <w:r>
-        <w:rPr>
-          <w:rFonts w:ascii="Arial" w:hAnsi="Arial" w:cs="Arial"/>
-        </w:rPr>
-        <w:br/>
-        <w:t>12.3.2. ListBoxes</w:t>
-      </w:r>
-      <w:r>
-        <w:rPr>
-          <w:rFonts w:ascii="Arial" w:hAnsi="Arial" w:cs="Arial"/>
-        </w:rPr>
-        <w:br/>
-        <w:t>12.3.3: ListBoxItem</w:t>
-      </w:r>
-      <w:r>
-        <w:rPr>
-          <w:rFonts w:ascii="Arial" w:hAnsi="Arial" w:cs="Arial"/>
-        </w:rPr>
-        <w:br/>
-        <w:t>12.3.4: TextBoxes</w:t>
-      </w:r>
-      <w:r>
-        <w:rPr>
-          <w:rFonts w:ascii="Arial" w:hAnsi="Arial" w:cs="Arial"/>
-        </w:rPr>
-        <w:br/>
-        <w:t>12.3.5: CheckBoxes</w:t>
-      </w:r>
-      <w:r>
-        <w:rPr>
-          <w:rFonts w:ascii="Arial" w:hAnsi="Arial" w:cs="Arial"/>
-          <w:b/>
-          <w:bCs/>
-          <w:sz w:val="26"/>
-          <w:szCs w:val="26"/>
-        </w:rPr>
-        <w:br/>
-        <w:t>1</w:t>
-      </w:r>
-      <w:r>
-        <w:rPr>
-          <w:rFonts w:ascii="Arial" w:hAnsi="Arial" w:cs="Arial"/>
-          <w:b/>
-          <w:bCs/>
-          <w:sz w:val="26"/>
-          <w:szCs w:val="26"/>
-        </w:rPr>
-        <w:t>3</w:t>
-      </w:r>
-      <w:r>
-        <w:rPr>
-          <w:rFonts w:ascii="Arial" w:hAnsi="Arial" w:cs="Arial"/>
-          <w:b/>
-          <w:bCs/>
-          <w:sz w:val="26"/>
-          <w:szCs w:val="26"/>
-        </w:rPr>
-        <w:t>. Text Rendering &amp; Font Management</w:t>
-      </w:r>
-      <w:r>
-        <w:rPr>
-          <w:rFonts w:ascii="Arial" w:hAnsi="Arial" w:cs="Arial"/>
-          <w:b/>
-          <w:bCs/>
-          <w:sz w:val="26"/>
-          <w:szCs w:val="26"/>
-        </w:rPr>
-        <w:br/>
-      </w:r>
-      <w:r>
-        <w:rPr>
-          <w:rFonts w:ascii="Arial" w:hAnsi="Arial" w:cs="Arial"/>
-        </w:rPr>
-        <w:t>13.1. The Font Manager</w:t>
-      </w:r>
-      <w:r>
-        <w:rPr>
-          <w:rFonts w:ascii="Arial" w:hAnsi="Arial" w:cs="Arial"/>
-        </w:rPr>
-        <w:br/>
-        <w:t>13.2. Loading Fonts</w:t>
-      </w:r>
-      <w:r>
-        <w:rPr>
-          <w:rFonts w:ascii="Arial" w:hAnsi="Arial" w:cs="Arial"/>
-        </w:rPr>
-        <w:br/>
-        <w:t>13.3. Drawing Text</w:t>
-      </w:r>
-      <w:r>
-        <w:rPr>
-          <w:rFonts w:ascii="Arial" w:hAnsi="Arial" w:cs="Arial"/>
-        </w:rPr>
-        <w:br/>
-        <w:t>13.4. Text Properties</w:t>
-      </w:r>
-      <w:r>
-        <w:rPr>
-          <w:rFonts w:ascii="Arial" w:hAnsi="Arial" w:cs="Arial"/>
-          <w:b/>
-          <w:bCs/>
-          <w:sz w:val="26"/>
-          <w:szCs w:val="26"/>
-        </w:rPr>
-        <w:br/>
-        <w:t>1</w:t>
-      </w:r>
-      <w:r>
-        <w:rPr>
-          <w:rFonts w:ascii="Arial" w:hAnsi="Arial" w:cs="Arial"/>
-          <w:b/>
-          <w:bCs/>
-          <w:sz w:val="26"/>
-          <w:szCs w:val="26"/>
-        </w:rPr>
-        <w:t>4</w:t>
-      </w:r>
-      <w:r>
-        <w:rPr>
-          <w:rFonts w:ascii="Arial" w:hAnsi="Arial" w:cs="Arial"/>
-          <w:b/>
-          <w:bCs/>
-          <w:sz w:val="26"/>
-          <w:szCs w:val="26"/>
-        </w:rPr>
-        <w:t>. Localisation</w:t>
-      </w:r>
-      <w:r>
-        <w:rPr>
-          <w:rFonts w:ascii="Arial" w:hAnsi="Arial" w:cs="Arial"/>
-          <w:b/>
-          <w:bCs/>
-          <w:sz w:val="26"/>
-          <w:szCs w:val="26"/>
-        </w:rPr>
-        <w:br/>
-      </w:r>
-      <w:r>
-        <w:rPr>
-          <w:rFonts w:ascii="Arial" w:hAnsi="Arial" w:cs="Arial"/>
-        </w:rPr>
-        <w:t xml:space="preserve">14.1. Localisation </w:t>
-      </w:r>
-      <w:r>
-        <w:rPr>
-          <w:rFonts w:ascii="Arial" w:hAnsi="Arial" w:cs="Arial"/>
-        </w:rPr>
-        <w:br/>
-        <w:t>14.2. Localisation Settings in Engine.ini</w:t>
-      </w:r>
-      <w:r>
-        <w:rPr>
-          <w:rFonts w:ascii="Arial" w:hAnsi="Arial" w:cs="Arial"/>
-        </w:rPr>
-        <w:br/>
-        <w:t>14.3. Localised Strings</w:t>
-      </w:r>
-      <w:r>
-        <w:rPr>
-          <w:rFonts w:ascii="Arial" w:hAnsi="Arial" w:cs="Arial"/>
-          <w:b/>
-          <w:bCs/>
-          <w:sz w:val="26"/>
-          <w:szCs w:val="26"/>
-        </w:rPr>
-        <w:br/>
-        <w:t>1</w:t>
-      </w:r>
-      <w:r>
-        <w:rPr>
-          <w:rFonts w:ascii="Arial" w:hAnsi="Arial" w:cs="Arial"/>
-          <w:b/>
-          <w:bCs/>
-          <w:sz w:val="26"/>
-          <w:szCs w:val="26"/>
-        </w:rPr>
-        <w:t>5</w:t>
-      </w:r>
-      <w:r>
-        <w:rPr>
-          <w:rFonts w:ascii="Arial" w:hAnsi="Arial" w:cs="Arial"/>
-          <w:b/>
-          <w:bCs/>
-          <w:sz w:val="26"/>
-          <w:szCs w:val="26"/>
-        </w:rPr>
-        <w:t>. Audio</w:t>
-      </w:r>
-      <w:r>
-        <w:rPr>
-          <w:rFonts w:ascii="Arial" w:hAnsi="Arial" w:cs="Arial"/>
-          <w:b/>
-          <w:bCs/>
-          <w:sz w:val="26"/>
-          <w:szCs w:val="26"/>
-        </w:rPr>
-        <w:br/>
-      </w:r>
-      <w:r>
-        <w:rPr>
-          <w:rFonts w:ascii="Arial" w:hAnsi="Arial" w:cs="Arial"/>
-        </w:rPr>
-        <w:t>15.1. The Audio Manager</w:t>
-      </w:r>
-      <w:r>
-        <w:rPr>
-          <w:rFonts w:ascii="Arial" w:hAnsi="Arial" w:cs="Arial"/>
-        </w:rPr>
-        <w:br/>
-        <w:t>15.2. Loading Audio</w:t>
-      </w:r>
-      <w:r>
-        <w:rPr>
-          <w:rFonts w:ascii="Arial" w:hAnsi="Arial" w:cs="Arial"/>
-        </w:rPr>
-        <w:br/>
-        <w:t>15.3. Playing &amp; Managing Audio</w:t>
-      </w:r>
-      <w:r>
-        <w:rPr>
-          <w:rFonts w:ascii="Arial" w:hAnsi="Arial" w:cs="Arial"/>
-          <w:b/>
-          <w:bCs/>
-          <w:sz w:val="26"/>
-          <w:szCs w:val="26"/>
-        </w:rPr>
-        <w:br/>
-        <w:t>1</w:t>
-      </w:r>
-      <w:r>
-        <w:rPr>
-          <w:rFonts w:ascii="Arial" w:hAnsi="Arial" w:cs="Arial"/>
-          <w:b/>
-          <w:bCs/>
-          <w:sz w:val="26"/>
-          <w:szCs w:val="26"/>
-        </w:rPr>
-        <w:t>6</w:t>
-      </w:r>
-      <w:r>
-        <w:rPr>
-          <w:rFonts w:ascii="Arial" w:hAnsi="Arial" w:cs="Arial"/>
-          <w:b/>
-          <w:bCs/>
-          <w:sz w:val="26"/>
-          <w:szCs w:val="26"/>
-        </w:rPr>
-        <w:t xml:space="preserve">. </w:t>
-      </w:r>
-      <w:r>
-        <w:rPr>
-          <w:rFonts w:ascii="Arial" w:hAnsi="Arial" w:cs="Arial"/>
-          <w:b/>
-          <w:bCs/>
-          <w:sz w:val="26"/>
-          <w:szCs w:val="26"/>
-        </w:rPr>
-        <w:t>System Information &amp; Feature Detection</w:t>
-      </w:r>
-      <w:r>
-        <w:rPr>
-          <w:rFonts w:ascii="Arial" w:hAnsi="Arial" w:cs="Arial"/>
-          <w:b/>
-          <w:bCs/>
-          <w:sz w:val="26"/>
-          <w:szCs w:val="26"/>
-        </w:rPr>
-        <w:br/>
-      </w:r>
-      <w:r>
-        <w:rPr>
-          <w:rFonts w:ascii="Arial" w:hAnsi="Arial" w:cs="Arial"/>
-        </w:rPr>
-        <w:t>16.1.</w:t>
-      </w:r>
-      <w:r>
-        <w:rPr>
-          <w:rFonts w:ascii="Arial" w:hAnsi="Arial" w:cs="Arial"/>
-          <w:b/>
-          <w:bCs/>
-        </w:rPr>
-        <w:t xml:space="preserve"> </w:t>
-      </w:r>
-      <w:r>
-        <w:rPr>
-          <w:rFonts w:ascii="Arial" w:hAnsi="Arial" w:cs="Arial"/>
-        </w:rPr>
-        <w:t>The SystemInfo class</w:t>
-      </w:r>
-      <w:r>
-        <w:rPr>
-          <w:rFonts w:ascii="Arial" w:hAnsi="Arial" w:cs="Arial"/>
-        </w:rPr>
-        <w:br/>
-        <w:t>16.2. Enforcing System Requirements</w:t>
-      </w:r>
-      <w:r>
-        <w:rPr>
-          <w:rFonts w:ascii="Arial" w:hAnsi="Arial" w:cs="Arial"/>
-        </w:rPr>
-        <w:br/>
-        <w:t>16.3. Detecting Features</w:t>
-      </w:r>
-      <w:r>
-        <w:rPr>
-          <w:rFonts w:ascii="Arial" w:hAnsi="Arial" w:cs="Arial"/>
-          <w:b/>
-          <w:bCs/>
-          <w:sz w:val="26"/>
-          <w:szCs w:val="26"/>
-        </w:rPr>
-        <w:br/>
-        <w:t>17. Packaging</w:t>
-      </w:r>
-      <w:r>
-        <w:rPr>
-          <w:rFonts w:ascii="Arial" w:hAnsi="Arial" w:cs="Arial"/>
-          <w:b/>
-          <w:bCs/>
-          <w:sz w:val="26"/>
-          <w:szCs w:val="26"/>
-        </w:rPr>
-        <w:br/>
-      </w:r>
-      <w:r>
-        <w:rPr>
-          <w:rFonts w:ascii="Arial" w:hAnsi="Arial" w:cs="Arial"/>
-        </w:rPr>
-        <w:t>17.1. Packaging Your Game</w:t>
-      </w:r>
-      <w:r>
-        <w:rPr>
-          <w:rFonts w:ascii="Arial" w:hAnsi="Arial" w:cs="Arial"/>
-        </w:rPr>
-        <w:br/>
-        <w:t>17.2. The MakePackage tool</w:t>
-      </w:r>
-      <w:r>
-        <w:rPr>
-          <w:rFonts w:ascii="Arial" w:hAnsi="Arial" w:cs="Arial"/>
-        </w:rPr>
-        <w:br/>
-        <w:t xml:space="preserve">17.3. </w:t>
-      </w:r>
-      <w:r>
-        <w:rPr>
-          <w:rFonts w:ascii="Arial" w:hAnsi="Arial" w:cs="Arial"/>
-        </w:rPr>
-        <w:t>Package File Options</w:t>
-      </w:r>
-      <w:r>
-        <w:rPr>
-          <w:rFonts w:ascii="Arial" w:hAnsi="Arial" w:cs="Arial"/>
-        </w:rPr>
-        <w:br/>
-        <w:t>17.4. How to Run Your Game Packaged</w:t>
-      </w:r>
-      <w:r>
-        <w:rPr>
-          <w:rFonts w:ascii="Arial" w:hAnsi="Arial" w:cs="Arial"/>
-          <w:b/>
-          <w:bCs/>
-          <w:sz w:val="26"/>
-          <w:szCs w:val="26"/>
-        </w:rPr>
-        <w:br/>
-        <w:t>1</w:t>
-      </w:r>
-      <w:r>
-        <w:rPr>
-          <w:rFonts w:ascii="Arial" w:hAnsi="Arial" w:cs="Arial"/>
-          <w:b/>
-          <w:bCs/>
-          <w:sz w:val="26"/>
-          <w:szCs w:val="26"/>
-        </w:rPr>
-        <w:t>8</w:t>
-      </w:r>
-      <w:r>
-        <w:rPr>
-          <w:rFonts w:ascii="Arial" w:hAnsi="Arial" w:cs="Arial"/>
-          <w:b/>
-          <w:bCs/>
-          <w:sz w:val="26"/>
-          <w:szCs w:val="26"/>
-        </w:rPr>
-        <w:t>. Debugging</w:t>
-      </w:r>
-      <w:r>
-        <w:rPr>
-          <w:rFonts w:ascii="Arial" w:hAnsi="Arial" w:cs="Arial"/>
-          <w:b/>
-          <w:bCs/>
-          <w:sz w:val="26"/>
-          <w:szCs w:val="26"/>
-        </w:rPr>
-        <w:br/>
-      </w:r>
-      <w:r>
-        <w:rPr>
-          <w:rFonts w:ascii="Arial" w:hAnsi="Arial" w:cs="Arial"/>
-        </w:rPr>
-        <w:t>18.1. Debugging Your Game</w:t>
-      </w:r>
-      <w:r>
-        <w:rPr>
-          <w:rFonts w:ascii="Arial" w:hAnsi="Arial" w:cs="Arial"/>
-        </w:rPr>
-        <w:br/>
-        <w:t>18.2. The FPS Meter</w:t>
-      </w:r>
-      <w:r>
-        <w:rPr>
-          <w:rFonts w:ascii="Arial" w:hAnsi="Arial" w:cs="Arial"/>
-        </w:rPr>
-        <w:br/>
-        <w:t>18.3. The Performance Profiler</w:t>
-      </w:r>
-      <w:r>
-        <w:rPr>
-          <w:rFonts w:ascii="Arial" w:hAnsi="Arial" w:cs="Arial"/>
-          <w:b/>
-          <w:bCs/>
-          <w:sz w:val="26"/>
-          <w:szCs w:val="26"/>
-        </w:rPr>
-        <w:br/>
-      </w:r>
-      <w:r>
-        <w:rPr>
-          <w:rFonts w:ascii="Arial" w:hAnsi="Arial" w:cs="Arial"/>
-          <w:b/>
-          <w:bCs/>
-          <w:sz w:val="26"/>
-          <w:szCs w:val="26"/>
-        </w:rPr>
-        <w:t>1</w:t>
-      </w:r>
-      <w:r>
-        <w:rPr>
-          <w:rFonts w:ascii="Arial" w:hAnsi="Arial" w:cs="Arial"/>
-          <w:b/>
-          <w:bCs/>
-          <w:sz w:val="26"/>
-          <w:szCs w:val="26"/>
-        </w:rPr>
-        <w:t>9</w:t>
-      </w:r>
-      <w:r>
-        <w:rPr>
-          <w:rFonts w:ascii="Arial" w:hAnsi="Arial" w:cs="Arial"/>
-          <w:b/>
-          <w:bCs/>
-          <w:sz w:val="26"/>
-          <w:szCs w:val="26"/>
-        </w:rPr>
-        <w:t>. Advanced Usage (How to Interface with SDL)</w:t>
-      </w:r>
-      <w:r>
-        <w:rPr>
-          <w:rFonts w:ascii="Arial" w:hAnsi="Arial" w:cs="Arial"/>
-          <w:b/>
-          <w:bCs/>
-          <w:sz w:val="26"/>
-          <w:szCs w:val="26"/>
-        </w:rPr>
-        <w:br/>
-      </w:r>
-      <w:r>
-        <w:rPr>
-          <w:rFonts w:ascii="Arial" w:hAnsi="Arial" w:cs="Arial"/>
-        </w:rPr>
-        <w:t>1</w:t>
-      </w:r>
-      <w:r>
-        <w:rPr>
-          <w:rFonts w:ascii="Arial" w:hAnsi="Arial" w:cs="Arial"/>
-        </w:rPr>
-        <w:t>9.</w:t>
-      </w:r>
-      <w:r>
-        <w:rPr>
-          <w:rFonts w:ascii="Arial" w:hAnsi="Arial" w:cs="Arial"/>
-        </w:rPr>
-        <w:t>1. Interfacing with SDL</w:t>
-      </w:r>
-      <w:r>
-        <w:rPr>
-          <w:rFonts w:ascii="Arial" w:hAnsi="Arial" w:cs="Arial"/>
-        </w:rPr>
-        <w:br/>
-      </w:r>
-      <w:r>
-        <w:rPr>
-          <w:rFonts w:ascii="Arial" w:hAnsi="Arial" w:cs="Arial"/>
+      </w:r>
+      <w:r>
+        <w:rPr>
+          <w:rFonts w:ascii="Arial" w:hAnsi="Arial" w:cs="Arial"/>
+          <w:b/>
+          <w:bCs/>
+          <w:sz w:val="26"/>
+          <w:szCs w:val="26"/>
         </w:rPr>
         <w:lastRenderedPageBreak/>
         <w:t>1</w:t>
@@ -1321,6 +690,615 @@
       <w:r>
         <w:rPr>
           <w:rFonts w:ascii="Arial" w:hAnsi="Arial" w:cs="Arial"/>
+          <w:b/>
+          <w:bCs/>
+          <w:sz w:val="26"/>
+          <w:szCs w:val="26"/>
+        </w:rPr>
+        <w:t>1</w:t>
+      </w:r>
+      <w:r>
+        <w:rPr>
+          <w:rFonts w:ascii="Arial" w:hAnsi="Arial" w:cs="Arial"/>
+          <w:b/>
+          <w:bCs/>
+          <w:sz w:val="26"/>
+          <w:szCs w:val="26"/>
+        </w:rPr>
+        <w:t>. Particle Effects</w:t>
+      </w:r>
+      <w:r>
+        <w:rPr>
+          <w:rFonts w:ascii="Arial" w:hAnsi="Arial" w:cs="Arial"/>
+          <w:b/>
+          <w:bCs/>
+          <w:sz w:val="26"/>
+          <w:szCs w:val="26"/>
+        </w:rPr>
+        <w:br/>
+      </w:r>
+      <w:r>
+        <w:rPr>
+          <w:rFonts w:ascii="Arial" w:hAnsi="Arial" w:cs="Arial"/>
+        </w:rPr>
+        <w:t>11.1. Creating &amp; Loading Particle Effects</w:t>
+      </w:r>
+      <w:r>
+        <w:rPr>
+          <w:rFonts w:ascii="Arial" w:hAnsi="Arial" w:cs="Arial"/>
+        </w:rPr>
+        <w:br/>
+        <w:t>11.2. Playing Particle Effects</w:t>
+      </w:r>
+      <w:r>
+        <w:rPr>
+          <w:rFonts w:ascii="Arial" w:hAnsi="Arial" w:cs="Arial"/>
+        </w:rPr>
+        <w:br/>
+        <w:t>11.3. Particle Effect Modes</w:t>
+      </w:r>
+      <w:r>
+        <w:rPr>
+          <w:rFonts w:ascii="Arial" w:hAnsi="Arial" w:cs="Arial"/>
+        </w:rPr>
+        <w:br/>
+        <w:t>11.4. Particle Effect Parameters</w:t>
+      </w:r>
+      <w:r>
+        <w:rPr>
+          <w:rFonts w:ascii="Arial" w:hAnsi="Arial" w:cs="Arial"/>
+          <w:b/>
+          <w:bCs/>
+          <w:sz w:val="26"/>
+          <w:szCs w:val="26"/>
+        </w:rPr>
+        <w:br/>
+        <w:t>1</w:t>
+      </w:r>
+      <w:r>
+        <w:rPr>
+          <w:rFonts w:ascii="Arial" w:hAnsi="Arial" w:cs="Arial"/>
+          <w:b/>
+          <w:bCs/>
+          <w:sz w:val="26"/>
+          <w:szCs w:val="26"/>
+        </w:rPr>
+        <w:t>2</w:t>
+      </w:r>
+      <w:r>
+        <w:rPr>
+          <w:rFonts w:ascii="Arial" w:hAnsi="Arial" w:cs="Arial"/>
+          <w:b/>
+          <w:bCs/>
+          <w:sz w:val="26"/>
+          <w:szCs w:val="26"/>
+        </w:rPr>
+        <w:t>. UI</w:t>
+      </w:r>
+      <w:r>
+        <w:rPr>
+          <w:rFonts w:ascii="Arial" w:hAnsi="Arial" w:cs="Arial"/>
+          <w:b/>
+          <w:bCs/>
+          <w:sz w:val="26"/>
+          <w:szCs w:val="26"/>
+        </w:rPr>
+        <w:br/>
+      </w:r>
+      <w:r>
+        <w:rPr>
+          <w:rFonts w:ascii="Arial" w:hAnsi="Arial" w:cs="Arial"/>
+        </w:rPr>
+        <w:t>12.1. UI System</w:t>
+      </w:r>
+      <w:r>
+        <w:rPr>
+          <w:rFonts w:ascii="Arial" w:hAnsi="Arial" w:cs="Arial"/>
+        </w:rPr>
+        <w:br/>
+        <w:t>12.2. UI Events</w:t>
+      </w:r>
+      <w:r>
+        <w:rPr>
+          <w:rFonts w:ascii="Arial" w:hAnsi="Arial" w:cs="Arial"/>
+        </w:rPr>
+        <w:br/>
+        <w:t>12.3. UI Gadgets</w:t>
+      </w:r>
+      <w:r>
+        <w:rPr>
+          <w:rFonts w:ascii="Arial" w:hAnsi="Arial" w:cs="Arial"/>
+        </w:rPr>
+        <w:br/>
+        <w:t>12.3.1. Buttons</w:t>
+      </w:r>
+      <w:r>
+        <w:rPr>
+          <w:rFonts w:ascii="Arial" w:hAnsi="Arial" w:cs="Arial"/>
+        </w:rPr>
+        <w:br/>
+        <w:t>12.3.2. ListBoxes</w:t>
+      </w:r>
+      <w:r>
+        <w:rPr>
+          <w:rFonts w:ascii="Arial" w:hAnsi="Arial" w:cs="Arial"/>
+        </w:rPr>
+        <w:br/>
+        <w:t>12.3.3: ListBoxItem</w:t>
+      </w:r>
+      <w:r>
+        <w:rPr>
+          <w:rFonts w:ascii="Arial" w:hAnsi="Arial" w:cs="Arial"/>
+        </w:rPr>
+        <w:br/>
+        <w:t>12.3.4: TextBoxes</w:t>
+      </w:r>
+      <w:r>
+        <w:rPr>
+          <w:rFonts w:ascii="Arial" w:hAnsi="Arial" w:cs="Arial"/>
+        </w:rPr>
+        <w:br/>
+        <w:t>12.3.5: CheckBoxes</w:t>
+      </w:r>
+      <w:r>
+        <w:rPr>
+          <w:rFonts w:ascii="Arial" w:hAnsi="Arial" w:cs="Arial"/>
+          <w:b/>
+          <w:bCs/>
+          <w:sz w:val="26"/>
+          <w:szCs w:val="26"/>
+        </w:rPr>
+        <w:br/>
+        <w:t>1</w:t>
+      </w:r>
+      <w:r>
+        <w:rPr>
+          <w:rFonts w:ascii="Arial" w:hAnsi="Arial" w:cs="Arial"/>
+          <w:b/>
+          <w:bCs/>
+          <w:sz w:val="26"/>
+          <w:szCs w:val="26"/>
+        </w:rPr>
+        <w:t>3</w:t>
+      </w:r>
+      <w:r>
+        <w:rPr>
+          <w:rFonts w:ascii="Arial" w:hAnsi="Arial" w:cs="Arial"/>
+          <w:b/>
+          <w:bCs/>
+          <w:sz w:val="26"/>
+          <w:szCs w:val="26"/>
+        </w:rPr>
+        <w:t>. Text Rendering &amp; Font Management</w:t>
+      </w:r>
+      <w:r>
+        <w:rPr>
+          <w:rFonts w:ascii="Arial" w:hAnsi="Arial" w:cs="Arial"/>
+          <w:b/>
+          <w:bCs/>
+          <w:sz w:val="26"/>
+          <w:szCs w:val="26"/>
+        </w:rPr>
+        <w:br/>
+      </w:r>
+      <w:r>
+        <w:rPr>
+          <w:rFonts w:ascii="Arial" w:hAnsi="Arial" w:cs="Arial"/>
+        </w:rPr>
+        <w:t>13.1. The Font Manager</w:t>
+      </w:r>
+      <w:r>
+        <w:rPr>
+          <w:rFonts w:ascii="Arial" w:hAnsi="Arial" w:cs="Arial"/>
+        </w:rPr>
+        <w:br/>
+        <w:t>13.2. Loading Fonts</w:t>
+      </w:r>
+      <w:r>
+        <w:rPr>
+          <w:rFonts w:ascii="Arial" w:hAnsi="Arial" w:cs="Arial"/>
+        </w:rPr>
+        <w:br/>
+        <w:t>13.3. Drawing Text</w:t>
+      </w:r>
+      <w:r>
+        <w:rPr>
+          <w:rFonts w:ascii="Arial" w:hAnsi="Arial" w:cs="Arial"/>
+        </w:rPr>
+        <w:br/>
+        <w:t>13.4. Text Properties</w:t>
+      </w:r>
+      <w:r>
+        <w:rPr>
+          <w:rFonts w:ascii="Arial" w:hAnsi="Arial" w:cs="Arial"/>
+          <w:b/>
+          <w:bCs/>
+          <w:sz w:val="26"/>
+          <w:szCs w:val="26"/>
+        </w:rPr>
+        <w:br/>
+        <w:t>1</w:t>
+      </w:r>
+      <w:r>
+        <w:rPr>
+          <w:rFonts w:ascii="Arial" w:hAnsi="Arial" w:cs="Arial"/>
+          <w:b/>
+          <w:bCs/>
+          <w:sz w:val="26"/>
+          <w:szCs w:val="26"/>
+        </w:rPr>
+        <w:t>4</w:t>
+      </w:r>
+      <w:r>
+        <w:rPr>
+          <w:rFonts w:ascii="Arial" w:hAnsi="Arial" w:cs="Arial"/>
+          <w:b/>
+          <w:bCs/>
+          <w:sz w:val="26"/>
+          <w:szCs w:val="26"/>
+        </w:rPr>
+        <w:t>. Localisation</w:t>
+      </w:r>
+      <w:r>
+        <w:rPr>
+          <w:rFonts w:ascii="Arial" w:hAnsi="Arial" w:cs="Arial"/>
+          <w:b/>
+          <w:bCs/>
+          <w:sz w:val="26"/>
+          <w:szCs w:val="26"/>
+        </w:rPr>
+        <w:br/>
+      </w:r>
+      <w:r>
+        <w:rPr>
+          <w:rFonts w:ascii="Arial" w:hAnsi="Arial" w:cs="Arial"/>
+        </w:rPr>
+        <w:t xml:space="preserve">14.1. Localisation </w:t>
+      </w:r>
+      <w:r>
+        <w:rPr>
+          <w:rFonts w:ascii="Arial" w:hAnsi="Arial" w:cs="Arial"/>
+        </w:rPr>
+        <w:br/>
+        <w:t>14.2. Localisation Settings in Engine.ini</w:t>
+      </w:r>
+      <w:r>
+        <w:rPr>
+          <w:rFonts w:ascii="Arial" w:hAnsi="Arial" w:cs="Arial"/>
+        </w:rPr>
+        <w:br/>
+        <w:t>14.3. Localised Strings</w:t>
+      </w:r>
+      <w:r>
+        <w:rPr>
+          <w:rFonts w:ascii="Arial" w:hAnsi="Arial" w:cs="Arial"/>
+          <w:b/>
+          <w:bCs/>
+          <w:sz w:val="26"/>
+          <w:szCs w:val="26"/>
+        </w:rPr>
+        <w:br/>
+        <w:t>1</w:t>
+      </w:r>
+      <w:r>
+        <w:rPr>
+          <w:rFonts w:ascii="Arial" w:hAnsi="Arial" w:cs="Arial"/>
+          <w:b/>
+          <w:bCs/>
+          <w:sz w:val="26"/>
+          <w:szCs w:val="26"/>
+        </w:rPr>
+        <w:t>5</w:t>
+      </w:r>
+      <w:r>
+        <w:rPr>
+          <w:rFonts w:ascii="Arial" w:hAnsi="Arial" w:cs="Arial"/>
+          <w:b/>
+          <w:bCs/>
+          <w:sz w:val="26"/>
+          <w:szCs w:val="26"/>
+        </w:rPr>
+        <w:t>. Audio</w:t>
+      </w:r>
+      <w:r>
+        <w:rPr>
+          <w:rFonts w:ascii="Arial" w:hAnsi="Arial" w:cs="Arial"/>
+          <w:b/>
+          <w:bCs/>
+          <w:sz w:val="26"/>
+          <w:szCs w:val="26"/>
+        </w:rPr>
+        <w:br/>
+      </w:r>
+      <w:r>
+        <w:rPr>
+          <w:rFonts w:ascii="Arial" w:hAnsi="Arial" w:cs="Arial"/>
+        </w:rPr>
+        <w:t>15.1. The Audio Manager</w:t>
+      </w:r>
+      <w:r>
+        <w:rPr>
+          <w:rFonts w:ascii="Arial" w:hAnsi="Arial" w:cs="Arial"/>
+        </w:rPr>
+        <w:br/>
+        <w:t>15.2. Loading Audio</w:t>
+      </w:r>
+      <w:r>
+        <w:rPr>
+          <w:rFonts w:ascii="Arial" w:hAnsi="Arial" w:cs="Arial"/>
+        </w:rPr>
+        <w:br/>
+        <w:t>15.3. Playing &amp; Managing Audio</w:t>
+      </w:r>
+      <w:r>
+        <w:rPr>
+          <w:rFonts w:ascii="Arial" w:hAnsi="Arial" w:cs="Arial"/>
+          <w:b/>
+          <w:bCs/>
+          <w:sz w:val="26"/>
+          <w:szCs w:val="26"/>
+        </w:rPr>
+        <w:br/>
+        <w:t>1</w:t>
+      </w:r>
+      <w:r>
+        <w:rPr>
+          <w:rFonts w:ascii="Arial" w:hAnsi="Arial" w:cs="Arial"/>
+          <w:b/>
+          <w:bCs/>
+          <w:sz w:val="26"/>
+          <w:szCs w:val="26"/>
+        </w:rPr>
+        <w:t>6</w:t>
+      </w:r>
+      <w:r>
+        <w:rPr>
+          <w:rFonts w:ascii="Arial" w:hAnsi="Arial" w:cs="Arial"/>
+          <w:b/>
+          <w:bCs/>
+          <w:sz w:val="26"/>
+          <w:szCs w:val="26"/>
+        </w:rPr>
+        <w:t xml:space="preserve">. </w:t>
+      </w:r>
+      <w:r>
+        <w:rPr>
+          <w:rFonts w:ascii="Arial" w:hAnsi="Arial" w:cs="Arial"/>
+          <w:b/>
+          <w:bCs/>
+          <w:sz w:val="26"/>
+          <w:szCs w:val="26"/>
+        </w:rPr>
+        <w:t>System Information &amp; Feature Detection</w:t>
+      </w:r>
+      <w:r>
+        <w:rPr>
+          <w:rFonts w:ascii="Arial" w:hAnsi="Arial" w:cs="Arial"/>
+          <w:b/>
+          <w:bCs/>
+          <w:sz w:val="26"/>
+          <w:szCs w:val="26"/>
+        </w:rPr>
+        <w:br/>
+      </w:r>
+      <w:r>
+        <w:rPr>
+          <w:rFonts w:ascii="Arial" w:hAnsi="Arial" w:cs="Arial"/>
+        </w:rPr>
+        <w:t>16.1.</w:t>
+      </w:r>
+      <w:r>
+        <w:rPr>
+          <w:rFonts w:ascii="Arial" w:hAnsi="Arial" w:cs="Arial"/>
+          <w:b/>
+          <w:bCs/>
+        </w:rPr>
+        <w:t xml:space="preserve"> </w:t>
+      </w:r>
+      <w:r>
+        <w:rPr>
+          <w:rFonts w:ascii="Arial" w:hAnsi="Arial" w:cs="Arial"/>
+        </w:rPr>
+        <w:t>The SystemInfo class</w:t>
+      </w:r>
+      <w:r>
+        <w:rPr>
+          <w:rFonts w:ascii="Arial" w:hAnsi="Arial" w:cs="Arial"/>
+        </w:rPr>
+        <w:br/>
+        <w:t>16.2. Enforcing System Requirements</w:t>
+      </w:r>
+      <w:r>
+        <w:rPr>
+          <w:rFonts w:ascii="Arial" w:hAnsi="Arial" w:cs="Arial"/>
+        </w:rPr>
+        <w:br/>
+        <w:t>16.3. Detecting Features</w:t>
+      </w:r>
+      <w:r>
+        <w:rPr>
+          <w:rFonts w:ascii="Arial" w:hAnsi="Arial" w:cs="Arial"/>
+          <w:b/>
+          <w:bCs/>
+          <w:sz w:val="26"/>
+          <w:szCs w:val="26"/>
+        </w:rPr>
+        <w:br/>
+        <w:t>17. Packaging</w:t>
+      </w:r>
+      <w:r>
+        <w:rPr>
+          <w:rFonts w:ascii="Arial" w:hAnsi="Arial" w:cs="Arial"/>
+          <w:b/>
+          <w:bCs/>
+          <w:sz w:val="26"/>
+          <w:szCs w:val="26"/>
+        </w:rPr>
+        <w:br/>
+      </w:r>
+      <w:r>
+        <w:rPr>
+          <w:rFonts w:ascii="Arial" w:hAnsi="Arial" w:cs="Arial"/>
+        </w:rPr>
+        <w:t>17.1. Packaging Your Game</w:t>
+      </w:r>
+      <w:r>
+        <w:rPr>
+          <w:rFonts w:ascii="Arial" w:hAnsi="Arial" w:cs="Arial"/>
+        </w:rPr>
+        <w:br/>
+        <w:t>17.2. The MakePackage tool</w:t>
+      </w:r>
+      <w:r>
+        <w:rPr>
+          <w:rFonts w:ascii="Arial" w:hAnsi="Arial" w:cs="Arial"/>
+        </w:rPr>
+        <w:br/>
+        <w:t xml:space="preserve">17.3. </w:t>
+      </w:r>
+      <w:r>
+        <w:rPr>
+          <w:rFonts w:ascii="Arial" w:hAnsi="Arial" w:cs="Arial"/>
+        </w:rPr>
+        <w:t>Package File Options</w:t>
+      </w:r>
+      <w:r>
+        <w:rPr>
+          <w:rFonts w:ascii="Arial" w:hAnsi="Arial" w:cs="Arial"/>
+        </w:rPr>
+        <w:br/>
+        <w:t>17.4. How to Run Your Game Packaged</w:t>
+      </w:r>
+      <w:r>
+        <w:rPr>
+          <w:rFonts w:ascii="Arial" w:hAnsi="Arial" w:cs="Arial"/>
+          <w:b/>
+          <w:bCs/>
+          <w:sz w:val="26"/>
+          <w:szCs w:val="26"/>
+        </w:rPr>
+        <w:br/>
+        <w:t>1</w:t>
+      </w:r>
+      <w:r>
+        <w:rPr>
+          <w:rFonts w:ascii="Arial" w:hAnsi="Arial" w:cs="Arial"/>
+          <w:b/>
+          <w:bCs/>
+          <w:sz w:val="26"/>
+          <w:szCs w:val="26"/>
+        </w:rPr>
+        <w:t>8</w:t>
+      </w:r>
+      <w:r>
+        <w:rPr>
+          <w:rFonts w:ascii="Arial" w:hAnsi="Arial" w:cs="Arial"/>
+          <w:b/>
+          <w:bCs/>
+          <w:sz w:val="26"/>
+          <w:szCs w:val="26"/>
+        </w:rPr>
+        <w:t>. Debugging</w:t>
+      </w:r>
+      <w:r>
+        <w:rPr>
+          <w:rFonts w:ascii="Arial" w:hAnsi="Arial" w:cs="Arial"/>
+          <w:b/>
+          <w:bCs/>
+          <w:sz w:val="26"/>
+          <w:szCs w:val="26"/>
+        </w:rPr>
+        <w:br/>
+      </w:r>
+      <w:r>
+        <w:rPr>
+          <w:rFonts w:ascii="Arial" w:hAnsi="Arial" w:cs="Arial"/>
+        </w:rPr>
+        <w:t>18.1. Debugging Your Game</w:t>
+      </w:r>
+      <w:r>
+        <w:rPr>
+          <w:rFonts w:ascii="Arial" w:hAnsi="Arial" w:cs="Arial"/>
+        </w:rPr>
+        <w:br/>
+        <w:t>18.2. The FPS Meter</w:t>
+      </w:r>
+      <w:r>
+        <w:rPr>
+          <w:rFonts w:ascii="Arial" w:hAnsi="Arial" w:cs="Arial"/>
+        </w:rPr>
+        <w:br/>
+        <w:t>18.3. The Performance Profiler</w:t>
+      </w:r>
+      <w:r>
+        <w:rPr>
+          <w:rFonts w:ascii="Arial" w:hAnsi="Arial" w:cs="Arial"/>
+          <w:b/>
+          <w:bCs/>
+          <w:sz w:val="26"/>
+          <w:szCs w:val="26"/>
+        </w:rPr>
+        <w:br/>
+        <w:t>1</w:t>
+      </w:r>
+      <w:r>
+        <w:rPr>
+          <w:rFonts w:ascii="Arial" w:hAnsi="Arial" w:cs="Arial"/>
+          <w:b/>
+          <w:bCs/>
+          <w:sz w:val="26"/>
+          <w:szCs w:val="26"/>
+        </w:rPr>
+        <w:t>9</w:t>
+      </w:r>
+      <w:r>
+        <w:rPr>
+          <w:rFonts w:ascii="Arial" w:hAnsi="Arial" w:cs="Arial"/>
+          <w:b/>
+          <w:bCs/>
+          <w:sz w:val="26"/>
+          <w:szCs w:val="26"/>
+        </w:rPr>
+        <w:t>. Advanced Usage (How to Interface with SDL)</w:t>
+      </w:r>
+      <w:r>
+        <w:rPr>
+          <w:rFonts w:ascii="Arial" w:hAnsi="Arial" w:cs="Arial"/>
+          <w:b/>
+          <w:bCs/>
+          <w:sz w:val="26"/>
+          <w:szCs w:val="26"/>
+        </w:rPr>
+        <w:br/>
+      </w:r>
+      <w:r>
+        <w:rPr>
+          <w:rFonts w:ascii="Arial" w:hAnsi="Arial" w:cs="Arial"/>
+        </w:rPr>
+        <w:t>1</w:t>
+      </w:r>
+      <w:r>
+        <w:rPr>
+          <w:rFonts w:ascii="Arial" w:hAnsi="Arial" w:cs="Arial"/>
+        </w:rPr>
+        <w:t>9.</w:t>
+      </w:r>
+      <w:r>
+        <w:rPr>
+          <w:rFonts w:ascii="Arial" w:hAnsi="Arial" w:cs="Arial"/>
+        </w:rPr>
+        <w:t>1. Interfacing with SDL</w:t>
+      </w:r>
+      <w:r>
+        <w:rPr>
+          <w:rFonts w:ascii="Arial" w:hAnsi="Arial" w:cs="Arial"/>
+        </w:rPr>
+        <w:br/>
+        <w:t>1</w:t>
+      </w:r>
+      <w:r>
+        <w:rPr>
+          <w:rFonts w:ascii="Arial" w:hAnsi="Arial" w:cs="Arial"/>
         </w:rPr>
         <w:t>9</w:t>
       </w:r>
@@ -1443,6 +1421,7 @@
         <w:rPr>
           <w:rFonts w:ascii="Arial" w:hAnsi="Arial" w:cs="Arial"/>
         </w:rPr>
+        <w:lastRenderedPageBreak/>
         <w:t>The Lightning API is based on the concept of windows, and, optionally, scenes.</w:t>
       </w:r>
       <w:r>
@@ -1450,6 +1429,12 @@
           <w:rFonts w:ascii="Arial" w:hAnsi="Arial" w:cs="Arial"/>
         </w:rPr>
         <w:br/>
+      </w:r>
+      <w:r>
+        <w:rPr>
+          <w:rFonts w:ascii="Arial" w:hAnsi="Arial" w:cs="Arial"/>
+        </w:rPr>
+        <w:br/>
         <w:t xml:space="preserve">Each </w:t>
       </w:r>
       <w:r>
@@ -1463,19 +1448,59 @@
           <w:rFonts w:ascii="Arial" w:hAnsi="Arial" w:cs="Arial"/>
         </w:rPr>
         <w:t>allow specific operations, such as rendering lighting or input, to occur.</w:t>
+      </w:r>
+      <w:r>
+        <w:rPr>
+          <w:rFonts w:ascii="Arial" w:hAnsi="Arial" w:cs="Arial"/>
+        </w:rPr>
+        <w:t xml:space="preserve"> It is generally required to pass the current Window being used to any rendering APIs that you call.</w:t>
       </w:r>
     </w:p>
     <w:p>
       <w:pPr>
-        <w:pStyle w:val="ListParagraph"/>
-        <w:rPr>
-          <w:rFonts w:ascii="Arial" w:hAnsi="Arial" w:cs="Arial"/>
-          <w:b/>
-          <w:bCs/>
-          <w:sz w:val="36"/>
-          <w:szCs w:val="36"/>
-        </w:rPr>
-      </w:pPr>
+        <w:spacing w:line="240" w:lineRule="auto"/>
+        <w:rPr>
+          <w:rFonts w:ascii="Arial" w:hAnsi="Arial" w:cs="Arial"/>
+        </w:rPr>
+      </w:pPr>
+      <w:r>
+        <w:rPr>
+          <w:rFonts w:ascii="Arial" w:hAnsi="Arial" w:cs="Arial"/>
+        </w:rPr>
+        <w:t>A scene is simply an “area” of a game and is an optional construct</w:t>
+      </w:r>
+      <w:r>
+        <w:rPr>
+          <w:rFonts w:ascii="Arial" w:hAnsi="Arial" w:cs="Arial"/>
+        </w:rPr>
+        <w:t xml:space="preserve"> – the Scene Manager can  be turned off with the </w:t>
+      </w:r>
+      <w:r>
+        <w:rPr>
+          <w:rFonts w:ascii="Arial" w:hAnsi="Arial" w:cs="Arial"/>
+          <w:b/>
+          <w:bCs/>
+        </w:rPr>
+        <w:t xml:space="preserve">DontUseSceneManager </w:t>
+      </w:r>
+      <w:r>
+        <w:rPr>
+          <w:rFonts w:ascii="Arial" w:hAnsi="Arial" w:cs="Arial"/>
+        </w:rPr>
+        <w:t>GlobalSetting</w:t>
+      </w:r>
+      <w:r>
+        <w:rPr>
+          <w:rFonts w:ascii="Arial" w:hAnsi="Arial" w:cs="Arial"/>
+        </w:rPr>
+        <w:t>. It provides ready-made basic handling of startup</w:t>
+      </w:r>
+      <w:r>
+        <w:rPr>
+          <w:rFonts w:ascii="Arial" w:hAnsi="Arial" w:cs="Arial"/>
+        </w:rPr>
+        <w:t xml:space="preserve"> and shutdown as well as  </w:t>
+      </w:r>
     </w:p>
     <w:sectPr>
       <w:headerReference w:type="default" r:id="rId7"/>

</xml_diff>

<commit_message>
refactor mouse events (use a mousebutton class)
</commit_message>
<xml_diff>
--- a/Lightning2/Content/Documentation/API.docx
+++ b/Lightning2/Content/Documentation/API.docx
@@ -1550,32 +1550,6 @@
           <w:rFonts w:ascii="Arial" w:hAnsi="Arial" w:cs="Arial"/>
         </w:rPr>
         <w:t>some very basic event handling.</w:t>
-      </w:r>
-    </w:p>
-    <w:p>
-      <w:pPr>
-        <w:spacing w:line="240" w:lineRule="auto"/>
-        <w:rPr>
-          <w:rFonts w:ascii="Arial" w:hAnsi="Arial" w:cs="Arial"/>
-        </w:rPr>
-      </w:pPr>
-      <w:r>
-        <w:rPr>
-          <w:rFonts w:ascii="Arial" w:hAnsi="Arial" w:cs="Arial"/>
-        </w:rPr>
-        <w:t xml:space="preserve">Any renderable object is expected to inherit from the Renderable class and override its Draw method – this provides the object with a few basic properties, such as position and size, that can be manipulated </w:t>
-      </w:r>
-      <w:r>
-        <w:rPr>
-          <w:rFonts w:ascii="Arial" w:hAnsi="Arial" w:cs="Arial"/>
-        </w:rPr>
-        <w:t>in order to make drawing the object easier for the programmer.</w:t>
-      </w:r>
-      <w:r>
-        <w:rPr>
-          <w:rFonts w:ascii="Arial" w:hAnsi="Arial" w:cs="Arial"/>
-        </w:rPr>
-        <w:t xml:space="preserve"> UI elements are extended by inheriting from the Gadget class.</w:t>
       </w:r>
     </w:p>
     <w:p>
@@ -1877,8 +1851,100 @@
           <w:rFonts w:ascii="Arial" w:hAnsi="Arial" w:cs="Arial"/>
           <w:b/>
           <w:bCs/>
-        </w:rPr>
-      </w:pPr>
+          <w:sz w:val="26"/>
+          <w:szCs w:val="26"/>
+        </w:rPr>
+      </w:pPr>
+      <w:r>
+        <w:rPr>
+          <w:rFonts w:ascii="Arial" w:hAnsi="Arial" w:cs="Arial"/>
+          <w:b/>
+          <w:bCs/>
+          <w:sz w:val="26"/>
+          <w:szCs w:val="26"/>
+        </w:rPr>
+        <w:t>1.</w:t>
+      </w:r>
+      <w:r>
+        <w:rPr>
+          <w:rFonts w:ascii="Arial" w:hAnsi="Arial" w:cs="Arial"/>
+          <w:b/>
+          <w:bCs/>
+          <w:sz w:val="26"/>
+          <w:szCs w:val="26"/>
+        </w:rPr>
+        <w:t>4. The Renderable class</w:t>
+      </w:r>
+    </w:p>
+    <w:p>
+      <w:pPr>
+        <w:spacing w:line="240" w:lineRule="auto"/>
+        <w:rPr>
+          <w:rFonts w:ascii="Arial" w:hAnsi="Arial" w:cs="Arial"/>
+        </w:rPr>
+      </w:pPr>
+      <w:r>
+        <w:rPr>
+          <w:rFonts w:ascii="Arial" w:hAnsi="Arial" w:cs="Arial"/>
+        </w:rPr>
+        <w:t>Any renderable object is expected to inherit from the Renderable class and override its Draw method – this provides the object with a few basic properties, such as position and size, that can be manipulated in order to make drawing the object easier for the programmer. UI elements are extended by inheriting from the Gadget class.</w:t>
+      </w:r>
+    </w:p>
+    <w:p>
+      <w:pPr>
+        <w:spacing w:line="240" w:lineRule="auto"/>
+        <w:rPr>
+          <w:rFonts w:ascii="Arial" w:hAnsi="Arial" w:cs="Arial"/>
+        </w:rPr>
+      </w:pPr>
+      <w:r>
+        <w:rPr>
+          <w:rFonts w:ascii="Arial" w:hAnsi="Arial" w:cs="Arial"/>
+        </w:rPr>
+        <w:t>Properties:</w:t>
+      </w:r>
+    </w:p>
+    <w:p>
+      <w:pPr>
+        <w:spacing w:line="240" w:lineRule="auto"/>
+        <w:rPr>
+          <w:rFonts w:ascii="Arial" w:hAnsi="Arial" w:cs="Arial"/>
+        </w:rPr>
+      </w:pPr>
+      <w:r>
+        <w:rPr>
+          <w:rFonts w:ascii="Arial" w:hAnsi="Arial" w:cs="Arial"/>
+          <w:b/>
+          <w:bCs/>
+        </w:rPr>
+        <w:t>SnapToScreen</w:t>
+      </w:r>
+      <w:r>
+        <w:rPr>
+          <w:rFonts w:ascii="Arial" w:hAnsi="Arial" w:cs="Arial"/>
+          <w:b/>
+          <w:bCs/>
+        </w:rPr>
+        <w:br/>
+      </w:r>
+      <w:r>
+        <w:rPr>
+          <w:rFonts w:ascii="Arial" w:hAnsi="Arial" w:cs="Arial"/>
+        </w:rPr>
+        <w:t xml:space="preserve">Determines if the </w:t>
+      </w:r>
+      <w:r>
+        <w:rPr>
+          <w:rFonts w:ascii="Arial" w:hAnsi="Arial" w:cs="Arial"/>
+        </w:rPr>
+        <w:t>Renderable</w:t>
+      </w:r>
+      <w:r>
+        <w:rPr>
+          <w:rFonts w:ascii="Arial" w:hAnsi="Arial" w:cs="Arial"/>
+        </w:rPr>
+        <w:t xml:space="preserve"> will be drawn in world-relative space or camera-relative space.</w:t>
+      </w:r>
     </w:p>
     <w:p>
       <w:pPr>

</xml_diff>